<commit_message>
Added learning objectives and graphs from time series models.
</commit_message>
<xml_diff>
--- a/Handout_20190101.docx
+++ b/Handout_20190101.docx
@@ -10,6 +10,7 @@
           <w:docPartUnique/>
         </w:docPartObj>
       </w:sdtPr>
+      <w:sdtEndPr/>
       <w:sdtContent>
         <w:p>
           <w:r>
@@ -105,10 +106,10 @@
                                           <w:noProof/>
                                         </w:rPr>
                                         <w:drawing>
-                                          <wp:inline distT="0" distB="0" distL="0" distR="0" wp14:anchorId="60CCCF0F" wp14:editId="2C30550E">
-                                            <wp:extent cx="3065006" cy="3831336"/>
-                                            <wp:effectExtent l="0" t="0" r="2540" b="0"/>
-                                            <wp:docPr id="139" name="Picture 139" descr="A picture of a winding road and trees" title="Road"/>
+                                          <wp:inline distT="0" distB="0" distL="0" distR="0" wp14:anchorId="60CCCF0F" wp14:editId="4763DF63">
+                                            <wp:extent cx="3065006" cy="1996027"/>
+                                            <wp:effectExtent l="0" t="0" r="2540" b="4445"/>
+                                            <wp:docPr id="139" name="Picture 139"/>
                                             <wp:cNvGraphicFramePr>
                                               <a:graphicFrameLocks xmlns:a="http://schemas.openxmlformats.org/drawingml/2006/main" noChangeAspect="1"/>
                                             </wp:cNvGraphicFramePr>
@@ -120,7 +121,7 @@
                                                     <pic:cNvPicPr/>
                                                   </pic:nvPicPr>
                                                   <pic:blipFill>
-                                                    <a:blip r:embed="rId6" cstate="print">
+                                                    <a:blip r:embed="rId6">
                                                       <a:extLst>
                                                         <a:ext uri="{28A0092B-C50C-407E-A947-70E740481C1C}">
                                                           <a14:useLocalDpi xmlns:a14="http://schemas.microsoft.com/office/drawing/2010/main" val="0"/>
@@ -134,7 +135,7 @@
                                                   <pic:spPr>
                                                     <a:xfrm>
                                                       <a:off x="0" y="0"/>
-                                                      <a:ext cx="3065006" cy="3831336"/>
+                                                      <a:ext cx="3065006" cy="1996027"/>
                                                     </a:xfrm>
                                                     <a:prstGeom prst="rect">
                                                       <a:avLst/>
@@ -180,7 +181,7 @@
                                               <w:sz w:val="56"/>
                                               <w:szCs w:val="72"/>
                                             </w:rPr>
-                                            <w:t>How I learned to stop worrying and love uncertainty</w:t>
+                                            <w:t>Uncertainty in Building Performance Simulation</w:t>
                                           </w:r>
                                         </w:p>
                                       </w:sdtContent>
@@ -213,23 +214,7 @@
                                               <w:sz w:val="24"/>
                                               <w:szCs w:val="24"/>
                                             </w:rPr>
-                                            <w:t xml:space="preserve">Uncertainty in Building </w:t>
-                                          </w:r>
-                                          <w:r>
-                                            <w:rPr>
-                                              <w:color w:val="000000" w:themeColor="text1"/>
-                                              <w:sz w:val="24"/>
-                                              <w:szCs w:val="24"/>
-                                            </w:rPr>
-                                            <w:t xml:space="preserve">Performance </w:t>
-                                          </w:r>
-                                          <w:r>
-                                            <w:rPr>
-                                              <w:color w:val="000000" w:themeColor="text1"/>
-                                              <w:sz w:val="24"/>
-                                              <w:szCs w:val="24"/>
-                                            </w:rPr>
-                                            <w:t>Simulation</w:t>
+                                            <w:t>HOW I LEARNED TO STOP WORRYING AND LOVE UNCERTAINTY</w:t>
                                           </w:r>
                                         </w:p>
                                       </w:sdtContent>
@@ -268,6 +253,7 @@
                                         <w:dataBinding w:prefixMappings="xmlns:ns0='http://schemas.microsoft.com/office/2006/coverPageProps' " w:xpath="/ns0:CoverPageProperties[1]/ns0:Abstract[1]" w:storeItemID="{55AF091B-3C7A-41E3-B477-F2FDAA23CFDA}"/>
                                         <w:text/>
                                       </w:sdtPr>
+                                      <w:sdtEndPr/>
                                       <w:sdtContent>
                                         <w:p>
                                           <w:pPr>
@@ -294,6 +280,7 @@
                                         <w:dataBinding w:prefixMappings="xmlns:ns0='http://purl.org/dc/elements/1.1/' xmlns:ns1='http://schemas.openxmlformats.org/package/2006/metadata/core-properties' " w:xpath="/ns1:coreProperties[1]/ns0:creator[1]" w:storeItemID="{6C3C8BC8-F283-45AE-878A-BAB7291924A1}"/>
                                         <w:text/>
                                       </w:sdtPr>
+                                      <w:sdtEndPr/>
                                       <w:sdtContent>
                                         <w:p>
                                           <w:pPr>
@@ -390,10 +377,10 @@
                                     <w:noProof/>
                                   </w:rPr>
                                   <w:drawing>
-                                    <wp:inline distT="0" distB="0" distL="0" distR="0" wp14:anchorId="60CCCF0F" wp14:editId="2C30550E">
-                                      <wp:extent cx="3065006" cy="3831336"/>
-                                      <wp:effectExtent l="0" t="0" r="2540" b="0"/>
-                                      <wp:docPr id="139" name="Picture 139" descr="A picture of a winding road and trees" title="Road"/>
+                                    <wp:inline distT="0" distB="0" distL="0" distR="0" wp14:anchorId="60CCCF0F" wp14:editId="4763DF63">
+                                      <wp:extent cx="3065006" cy="1996027"/>
+                                      <wp:effectExtent l="0" t="0" r="2540" b="4445"/>
+                                      <wp:docPr id="139" name="Picture 139"/>
                                       <wp:cNvGraphicFramePr>
                                         <a:graphicFrameLocks xmlns:a="http://schemas.openxmlformats.org/drawingml/2006/main" noChangeAspect="1"/>
                                       </wp:cNvGraphicFramePr>
@@ -405,7 +392,7 @@
                                               <pic:cNvPicPr/>
                                             </pic:nvPicPr>
                                             <pic:blipFill>
-                                              <a:blip r:embed="rId6" cstate="print">
+                                              <a:blip r:embed="rId6">
                                                 <a:extLst>
                                                   <a:ext uri="{28A0092B-C50C-407E-A947-70E740481C1C}">
                                                     <a14:useLocalDpi xmlns:a14="http://schemas.microsoft.com/office/drawing/2010/main" val="0"/>
@@ -419,7 +406,7 @@
                                             <pic:spPr>
                                               <a:xfrm>
                                                 <a:off x="0" y="0"/>
-                                                <a:ext cx="3065006" cy="3831336"/>
+                                                <a:ext cx="3065006" cy="1996027"/>
                                               </a:xfrm>
                                               <a:prstGeom prst="rect">
                                                 <a:avLst/>
@@ -465,7 +452,7 @@
                                         <w:sz w:val="56"/>
                                         <w:szCs w:val="72"/>
                                       </w:rPr>
-                                      <w:t>How I learned to stop worrying and love uncertainty</w:t>
+                                      <w:t>Uncertainty in Building Performance Simulation</w:t>
                                     </w:r>
                                   </w:p>
                                 </w:sdtContent>
@@ -498,23 +485,7 @@
                                         <w:sz w:val="24"/>
                                         <w:szCs w:val="24"/>
                                       </w:rPr>
-                                      <w:t xml:space="preserve">Uncertainty in Building </w:t>
-                                    </w:r>
-                                    <w:r>
-                                      <w:rPr>
-                                        <w:color w:val="000000" w:themeColor="text1"/>
-                                        <w:sz w:val="24"/>
-                                        <w:szCs w:val="24"/>
-                                      </w:rPr>
-                                      <w:t xml:space="preserve">Performance </w:t>
-                                    </w:r>
-                                    <w:r>
-                                      <w:rPr>
-                                        <w:color w:val="000000" w:themeColor="text1"/>
-                                        <w:sz w:val="24"/>
-                                        <w:szCs w:val="24"/>
-                                      </w:rPr>
-                                      <w:t>Simulation</w:t>
+                                      <w:t>HOW I LEARNED TO STOP WORRYING AND LOVE UNCERTAINTY</w:t>
                                     </w:r>
                                   </w:p>
                                 </w:sdtContent>
@@ -553,6 +524,7 @@
                                   <w:dataBinding w:prefixMappings="xmlns:ns0='http://schemas.microsoft.com/office/2006/coverPageProps' " w:xpath="/ns0:CoverPageProperties[1]/ns0:Abstract[1]" w:storeItemID="{55AF091B-3C7A-41E3-B477-F2FDAA23CFDA}"/>
                                   <w:text/>
                                 </w:sdtPr>
+                                <w:sdtEndPr/>
                                 <w:sdtContent>
                                   <w:p>
                                     <w:pPr>
@@ -579,6 +551,7 @@
                                   <w:dataBinding w:prefixMappings="xmlns:ns0='http://purl.org/dc/elements/1.1/' xmlns:ns1='http://schemas.openxmlformats.org/package/2006/metadata/core-properties' " w:xpath="/ns1:coreProperties[1]/ns0:creator[1]" w:storeItemID="{6C3C8BC8-F283-45AE-878A-BAB7291924A1}"/>
                                   <w:text/>
                                 </w:sdtPr>
+                                <w:sdtEndPr/>
                                 <w:sdtContent>
                                   <w:p>
                                     <w:pPr>
@@ -625,6 +598,7 @@
     </w:sdt>
     <w:p>
       <w:r>
+        <w:lastRenderedPageBreak/>
         <w:t xml:space="preserve">Venue: </w:t>
       </w:r>
       <w:r>
@@ -828,8 +802,6 @@
       <w:r>
         <w:t xml:space="preserve"> (sensitivity quantification)</w:t>
       </w:r>
-      <w:bookmarkStart w:id="0" w:name="_GoBack"/>
-      <w:bookmarkEnd w:id="0"/>
     </w:p>
     <w:p>
       <w:pPr>
@@ -849,7 +821,78 @@
         <w:t xml:space="preserve">models and how do they differ from </w:t>
       </w:r>
       <w:r>
-        <w:t>the usual building performance simulation tools?</w:t>
+        <w:t>building performance simulation tools</w:t>
+      </w:r>
+      <w:r>
+        <w:t>?</w:t>
+      </w:r>
+    </w:p>
+    <w:p>
+      <w:pPr>
+        <w:pStyle w:val="Heading1"/>
+      </w:pPr>
+      <w:r>
+        <w:t>evaluation</w:t>
+      </w:r>
+    </w:p>
+    <w:p>
+      <w:r>
+        <w:t xml:space="preserve">The students will be evaluated on their ability to </w:t>
+      </w:r>
+      <w:r>
+        <w:t xml:space="preserve">define and present a </w:t>
+      </w:r>
+      <w:r>
+        <w:t xml:space="preserve">quantification </w:t>
+      </w:r>
+      <w:r>
+        <w:t xml:space="preserve">of </w:t>
+      </w:r>
+      <w:r>
+        <w:t xml:space="preserve">the </w:t>
+      </w:r>
+      <w:r>
+        <w:t>sensitivity</w:t>
+      </w:r>
+      <w:r>
+        <w:t xml:space="preserve"> </w:t>
+      </w:r>
+      <w:r>
+        <w:t xml:space="preserve">of building performance to some input. </w:t>
+      </w:r>
+      <w:r>
+        <w:t xml:space="preserve">You will work in groups of two. </w:t>
+      </w:r>
+      <w:r>
+        <w:t>Think about how the results should be presented</w:t>
+      </w:r>
+      <w:r>
+        <w:t>, e.g., h</w:t>
+      </w:r>
+      <w:r>
+        <w:t xml:space="preserve">ow do you visualise error and probabilistic </w:t>
+      </w:r>
+      <w:proofErr w:type="spellStart"/>
+      <w:r>
+        <w:t>results?</w:t>
+      </w:r>
+      <w:r>
+        <w:t xml:space="preserve"> </w:t>
+      </w:r>
+      <w:proofErr w:type="gramStart"/>
+      <w:r>
+        <w:t>I</w:t>
+      </w:r>
+      <w:proofErr w:type="spellEnd"/>
+      <w:r>
+        <w:t>n</w:t>
+      </w:r>
+      <w:proofErr w:type="gramEnd"/>
+      <w:r>
+        <w:t xml:space="preserve"> each project, you </w:t>
+      </w:r>
+      <w:r>
+        <w:t>will:</w:t>
       </w:r>
     </w:p>
     <w:p>
@@ -857,27 +900,141 @@
         <w:pStyle w:val="ListParagraph"/>
         <w:numPr>
           <w:ilvl w:val="0"/>
-          <w:numId w:val="12"/>
+          <w:numId w:val="15"/>
         </w:numPr>
       </w:pPr>
-    </w:p>
-    <w:p>
-      <w:pPr>
-        <w:pStyle w:val="Heading1"/>
-      </w:pPr>
-      <w:r>
-        <w:t>evaluation</w:t>
-      </w:r>
-    </w:p>
-    <w:p>
-      <w:r>
-        <w:t xml:space="preserve">The students will be evaluated on their ability to </w:t>
-      </w:r>
-      <w:r>
-        <w:t xml:space="preserve">define and present a </w:t>
-      </w:r>
-      <w:r>
-        <w:t xml:space="preserve">sensitivity quantification </w:t>
+      <w:r>
+        <w:t>Propose a hypothesis to test.</w:t>
+      </w:r>
+    </w:p>
+    <w:p>
+      <w:pPr>
+        <w:pStyle w:val="ListParagraph"/>
+        <w:numPr>
+          <w:ilvl w:val="0"/>
+          <w:numId w:val="15"/>
+        </w:numPr>
+      </w:pPr>
+      <w:r>
+        <w:t xml:space="preserve">Design an experiment to </w:t>
+      </w:r>
+      <w:r>
+        <w:t>test the hypothesis</w:t>
+      </w:r>
+      <w:r>
+        <w:t>.</w:t>
+      </w:r>
+    </w:p>
+    <w:p>
+      <w:pPr>
+        <w:pStyle w:val="ListParagraph"/>
+        <w:numPr>
+          <w:ilvl w:val="0"/>
+          <w:numId w:val="15"/>
+        </w:numPr>
+      </w:pPr>
+      <w:r>
+        <w:t xml:space="preserve">Find data to evaluate </w:t>
+      </w:r>
+      <w:r>
+        <w:t>the hypothesis / conduct the experiment.</w:t>
+      </w:r>
+    </w:p>
+    <w:p>
+      <w:pPr>
+        <w:pStyle w:val="ListParagraph"/>
+        <w:numPr>
+          <w:ilvl w:val="0"/>
+          <w:numId w:val="15"/>
+        </w:numPr>
+      </w:pPr>
+      <w:r>
+        <w:t>Write a short summary of the findings and present the results to the instructor.</w:t>
+      </w:r>
+    </w:p>
+    <w:p>
+      <w:r>
+        <w:lastRenderedPageBreak/>
+        <w:t xml:space="preserve">We will </w:t>
+      </w:r>
+      <w:r>
+        <w:t xml:space="preserve">use the regression models </w:t>
+      </w:r>
+      <w:r>
+        <w:t xml:space="preserve">demonstrated in the </w:t>
+      </w:r>
+      <w:r>
+        <w:t xml:space="preserve">notebook </w:t>
+      </w:r>
+      <w:r>
+        <w:t>to explore different aspects of uncertainty and sensitivity quantification. We can assume that the second-order polynomial is good</w:t>
+      </w:r>
+      <w:r>
+        <w:t xml:space="preserve"> </w:t>
+      </w:r>
+      <w:r>
+        <w:t>enough for most of the questions we are seeking to answer below. I have additional datasets available, similar-enough in their structure but which use different buildings and modify different inputs. Separately, I also have time-series data available for other types of questions/exercises.</w:t>
+      </w:r>
+    </w:p>
+    <w:p>
+      <w:r>
+        <w:t>Example topics for group projects include, but are not limited to:</w:t>
+      </w:r>
+    </w:p>
+    <w:p>
+      <w:pPr>
+        <w:pStyle w:val="ListParagraph"/>
+        <w:numPr>
+          <w:ilvl w:val="0"/>
+          <w:numId w:val="14"/>
+        </w:numPr>
+      </w:pPr>
+      <w:r>
+        <w:t>H</w:t>
+      </w:r>
+      <w:r>
+        <w:t>ow much error results in not knowing weather inputs precisely? How do you quantify this? Additional weather data is available</w:t>
+      </w:r>
+      <w:r>
+        <w:t xml:space="preserve"> for this. </w:t>
+      </w:r>
+      <w:r>
+        <w:t xml:space="preserve">Similarly, how much error results in not knowing the effect of occupancy? Which factors in the data available here are affected by occupancy? </w:t>
+      </w:r>
+    </w:p>
+    <w:p>
+      <w:pPr>
+        <w:pStyle w:val="ListParagraph"/>
+        <w:numPr>
+          <w:ilvl w:val="0"/>
+          <w:numId w:val="14"/>
+        </w:numPr>
+      </w:pPr>
+      <w:r>
+        <w:t>How much error results from not knowing certain building inputs (pick any reasonable number of inputs you want to test)? How do you</w:t>
+      </w:r>
+      <w:r>
+        <w:t xml:space="preserve"> make a decision based on these </w:t>
+      </w:r>
+      <w:bookmarkStart w:id="0" w:name="_GoBack"/>
+      <w:bookmarkEnd w:id="0"/>
+    </w:p>
+    <w:p>
+      <w:pPr>
+        <w:pStyle w:val="ListParagraph"/>
+        <w:numPr>
+          <w:ilvl w:val="0"/>
+          <w:numId w:val="14"/>
+        </w:numPr>
+      </w:pPr>
+      <w:r>
+        <w:t xml:space="preserve">You </w:t>
+      </w:r>
+      <w:r>
+        <w:t xml:space="preserve">are asked </w:t>
+      </w:r>
+      <w:r>
+        <w:t>design a renovation strategy for existing buildings. Clearly, there are many things that can be changed to improve the energy and comfort performance of your building. How do you prioritise what should be changed?</w:t>
       </w:r>
     </w:p>
     <w:p>
@@ -930,7 +1087,11 @@
       </w:r>
       <w:proofErr w:type="spellEnd"/>
       <w:r>
-        <w:t xml:space="preserve"> 2008}. In a typical building-design problem where a designer might test hundreds of designs, such methods might require hundreds of hours to run and quickly become infeasible. A preferred practice is to simply use a single 'average' or 'typical' estimate of future conditions, which is much faster. The danger of such a procedure is that it might miss a harmful operating condition where the building performs poorly or even breaks down. To ensure the robustness of designs it is, therefore, better to test them under a wide variety of plausible operating conditions." (Rastogi, Khan, and Andersen 2018, </w:t>
+        <w:t xml:space="preserve"> 2008}. In a typical building-design problem where a designer might test hundreds of designs, such methods might require hundreds of hours to run and quickly </w:t>
+      </w:r>
+      <w:r>
+        <w:lastRenderedPageBreak/>
+        <w:t xml:space="preserve">become infeasible. A preferred practice is to simply use a single 'average' or 'typical' estimate of future conditions, which is much faster. The danger of such a procedure is that it might miss a harmful operating condition where the building performs poorly or even breaks down. To ensure the robustness of designs it is, therefore, better to test them under a wide variety of plausible operating conditions." (Rastogi, Khan, and Andersen 2018, </w:t>
       </w:r>
       <w:r>
         <w:rPr>
@@ -944,24 +1105,12 @@
     </w:p>
     <w:p>
       <w:r>
-        <w:t>So</w:t>
-      </w:r>
-      <w:r>
-        <w:t>,</w:t>
-      </w:r>
-      <w:r>
-        <w:t xml:space="preserve"> is it possible to reduce the computation time of BPS such that multiple simulations during the design process are feasible?</w:t>
-      </w:r>
-    </w:p>
-    <w:p>
-      <w:r>
-        <w:t>Yes</w:t>
-      </w:r>
-      <w:r>
-        <w:t>,</w:t>
-      </w:r>
-      <w:r>
-        <w:t xml:space="preserve"> it is! With a rapid-response regression model, which we call an 'emulator' (because it emulates the original, physics-based building performance simulation model). A regression model can be used to answer questions about a building's response to changing inputs rapidly, such as may be required by robust design.</w:t>
+        <w:t>So, is it possible to reduce the computation time of BPS such that multiple simulations during the design process are feasible?</w:t>
+      </w:r>
+    </w:p>
+    <w:p>
+      <w:r>
+        <w:t>Yes, it is! With a rapid-response regression model, which we call an 'emulator' (because it emulates the original, physics-based building performance simulation model). A regression model can be used to answer questions about a building's response to changing inputs rapidly, such as may be required by robust design.</w:t>
       </w:r>
     </w:p>
     <w:p/>
@@ -1023,24 +1172,14 @@
       <w:r>
         <w:t xml:space="preserve">Figure </w:t>
       </w:r>
-      <w:r>
-        <w:fldChar w:fldCharType="begin"/>
-      </w:r>
-      <w:r>
-        <w:instrText xml:space="preserve"> SEQ Figure \* ARABIC </w:instrText>
-      </w:r>
-      <w:r>
-        <w:fldChar w:fldCharType="separate"/>
-      </w:r>
-      <w:r>
-        <w:rPr>
-          <w:noProof/>
-        </w:rPr>
-        <w:t>1</w:t>
-      </w:r>
-      <w:r>
-        <w:fldChar w:fldCharType="end"/>
-      </w:r>
+      <w:fldSimple w:instr=" SEQ Figure \* ARABIC ">
+        <w:r>
+          <w:rPr>
+            <w:noProof/>
+          </w:rPr>
+          <w:t>1</w:t>
+        </w:r>
+      </w:fldSimple>
       <w:r>
         <w:t xml:space="preserve">: </w:t>
       </w:r>
@@ -1065,6 +1204,7 @@
         <w:rPr>
           <w:noProof/>
         </w:rPr>
+        <w:lastRenderedPageBreak/>
         <w:drawing>
           <wp:inline distT="0" distB="0" distL="0" distR="0" wp14:anchorId="1D00806C" wp14:editId="06DA6623">
             <wp:extent cx="5731510" cy="3820795"/>
@@ -1115,24 +1255,14 @@
       <w:r>
         <w:t xml:space="preserve">Figure </w:t>
       </w:r>
-      <w:r>
-        <w:fldChar w:fldCharType="begin"/>
-      </w:r>
-      <w:r>
-        <w:instrText xml:space="preserve"> SEQ Figure \* ARABIC </w:instrText>
-      </w:r>
-      <w:r>
-        <w:fldChar w:fldCharType="separate"/>
-      </w:r>
-      <w:r>
-        <w:rPr>
-          <w:noProof/>
-        </w:rPr>
-        <w:t>2</w:t>
-      </w:r>
-      <w:r>
-        <w:fldChar w:fldCharType="end"/>
-      </w:r>
+      <w:fldSimple w:instr=" SEQ Figure \* ARABIC ">
+        <w:r>
+          <w:rPr>
+            <w:noProof/>
+          </w:rPr>
+          <w:t>2</w:t>
+        </w:r>
+      </w:fldSimple>
       <w:r>
         <w:t xml:space="preserve">: </w:t>
       </w:r>
@@ -1215,6 +1345,92 @@
 <file path=word/numbering.xml><?xml version="1.0" encoding="utf-8"?>
 <w:numbering xmlns:wpc="http://schemas.microsoft.com/office/word/2010/wordprocessingCanvas" xmlns:cx="http://schemas.microsoft.com/office/drawing/2014/chartex" xmlns:cx1="http://schemas.microsoft.com/office/drawing/2015/9/8/chartex" xmlns:cx2="http://schemas.microsoft.com/office/drawing/2015/10/21/chartex" xmlns:cx3="http://schemas.microsoft.com/office/drawing/2016/5/9/chartex" xmlns:cx4="http://schemas.microsoft.com/office/drawing/2016/5/10/chartex" xmlns:cx5="http://schemas.microsoft.com/office/drawing/2016/5/11/chartex" xmlns:cx6="http://schemas.microsoft.com/office/drawing/2016/5/12/chartex" xmlns:cx7="http://schemas.microsoft.com/office/drawing/2016/5/13/chartex" xmlns:cx8="http://schemas.microsoft.com/office/drawing/2016/5/14/chartex" xmlns:mc="http://schemas.openxmlformats.org/markup-compatibility/2006" xmlns:aink="http://schemas.microsoft.com/office/drawing/2016/ink" xmlns:am3d="http://schemas.microsoft.com/office/drawing/2017/model3d" xmlns:o="urn:schemas-microsoft-com:office:office" xmlns:r="http://schemas.openxmlformats.org/officeDocument/2006/relationships" xmlns:m="http://schemas.openxmlformats.org/officeDocument/2006/math" xmlns:v="urn:schemas-microsoft-com:vml" xmlns:wp14="http://schemas.microsoft.com/office/word/2010/wordprocessingDrawing" xmlns:wp="http://schemas.openxmlformats.org/drawingml/2006/wordprocessingDrawing" xmlns:w10="urn:schemas-microsoft-com:office:word" xmlns:w="http://schemas.openxmlformats.org/wordprocessingml/2006/main" xmlns:w14="http://schemas.microsoft.com/office/word/2010/wordml" xmlns:w15="http://schemas.microsoft.com/office/word/2012/wordml" xmlns:w16cid="http://schemas.microsoft.com/office/word/2016/wordml/cid" xmlns:w16se="http://schemas.microsoft.com/office/word/2015/wordml/symex" xmlns:wpg="http://schemas.microsoft.com/office/word/2010/wordprocessingGroup" xmlns:wpi="http://schemas.microsoft.com/office/word/2010/wordprocessingInk" xmlns:wne="http://schemas.microsoft.com/office/word/2006/wordml" xmlns:wps="http://schemas.microsoft.com/office/word/2010/wordprocessingShape" mc:Ignorable="w14 w15 w16se w16cid wp14">
   <w:abstractNum w:abstractNumId="0" w15:restartNumberingAfterBreak="0">
+    <w:nsid w:val="12963EA2"/>
+    <w:multiLevelType w:val="hybridMultilevel"/>
+    <w:tmpl w:val="098CAEE4"/>
+    <w:lvl w:ilvl="0" w:tplc="0809000F">
+      <w:start w:val="1"/>
+      <w:numFmt w:val="decimal"/>
+      <w:lvlText w:val="%1."/>
+      <w:lvlJc w:val="left"/>
+      <w:pPr>
+        <w:ind w:left="720" w:hanging="360"/>
+      </w:pPr>
+    </w:lvl>
+    <w:lvl w:ilvl="1" w:tplc="08090019" w:tentative="1">
+      <w:start w:val="1"/>
+      <w:numFmt w:val="lowerLetter"/>
+      <w:lvlText w:val="%2."/>
+      <w:lvlJc w:val="left"/>
+      <w:pPr>
+        <w:ind w:left="1440" w:hanging="360"/>
+      </w:pPr>
+    </w:lvl>
+    <w:lvl w:ilvl="2" w:tplc="0809001B" w:tentative="1">
+      <w:start w:val="1"/>
+      <w:numFmt w:val="lowerRoman"/>
+      <w:lvlText w:val="%3."/>
+      <w:lvlJc w:val="right"/>
+      <w:pPr>
+        <w:ind w:left="2160" w:hanging="180"/>
+      </w:pPr>
+    </w:lvl>
+    <w:lvl w:ilvl="3" w:tplc="0809000F" w:tentative="1">
+      <w:start w:val="1"/>
+      <w:numFmt w:val="decimal"/>
+      <w:lvlText w:val="%4."/>
+      <w:lvlJc w:val="left"/>
+      <w:pPr>
+        <w:ind w:left="2880" w:hanging="360"/>
+      </w:pPr>
+    </w:lvl>
+    <w:lvl w:ilvl="4" w:tplc="08090019" w:tentative="1">
+      <w:start w:val="1"/>
+      <w:numFmt w:val="lowerLetter"/>
+      <w:lvlText w:val="%5."/>
+      <w:lvlJc w:val="left"/>
+      <w:pPr>
+        <w:ind w:left="3600" w:hanging="360"/>
+      </w:pPr>
+    </w:lvl>
+    <w:lvl w:ilvl="5" w:tplc="0809001B" w:tentative="1">
+      <w:start w:val="1"/>
+      <w:numFmt w:val="lowerRoman"/>
+      <w:lvlText w:val="%6."/>
+      <w:lvlJc w:val="right"/>
+      <w:pPr>
+        <w:ind w:left="4320" w:hanging="180"/>
+      </w:pPr>
+    </w:lvl>
+    <w:lvl w:ilvl="6" w:tplc="0809000F" w:tentative="1">
+      <w:start w:val="1"/>
+      <w:numFmt w:val="decimal"/>
+      <w:lvlText w:val="%7."/>
+      <w:lvlJc w:val="left"/>
+      <w:pPr>
+        <w:ind w:left="5040" w:hanging="360"/>
+      </w:pPr>
+    </w:lvl>
+    <w:lvl w:ilvl="7" w:tplc="08090019" w:tentative="1">
+      <w:start w:val="1"/>
+      <w:numFmt w:val="lowerLetter"/>
+      <w:lvlText w:val="%8."/>
+      <w:lvlJc w:val="left"/>
+      <w:pPr>
+        <w:ind w:left="5760" w:hanging="360"/>
+      </w:pPr>
+    </w:lvl>
+    <w:lvl w:ilvl="8" w:tplc="0809001B" w:tentative="1">
+      <w:start w:val="1"/>
+      <w:numFmt w:val="lowerRoman"/>
+      <w:lvlText w:val="%9."/>
+      <w:lvlJc w:val="right"/>
+      <w:pPr>
+        <w:ind w:left="6480" w:hanging="180"/>
+      </w:pPr>
+    </w:lvl>
+  </w:abstractNum>
+  <w:abstractNum w:abstractNumId="1" w15:restartNumberingAfterBreak="0">
     <w:nsid w:val="1482775B"/>
     <w:multiLevelType w:val="multilevel"/>
     <w:tmpl w:val="7D024E04"/>
@@ -1309,7 +1525,233 @@
       </w:pPr>
     </w:lvl>
   </w:abstractNum>
-  <w:abstractNum w:abstractNumId="1" w15:restartNumberingAfterBreak="0">
+  <w:abstractNum w:abstractNumId="2" w15:restartNumberingAfterBreak="0">
+    <w:nsid w:val="439F7C42"/>
+    <w:multiLevelType w:val="hybridMultilevel"/>
+    <w:tmpl w:val="F2C033FA"/>
+    <w:lvl w:ilvl="0" w:tplc="08090001">
+      <w:start w:val="1"/>
+      <w:numFmt w:val="bullet"/>
+      <w:lvlText w:val=""/>
+      <w:lvlJc w:val="left"/>
+      <w:pPr>
+        <w:ind w:left="720" w:hanging="360"/>
+      </w:pPr>
+      <w:rPr>
+        <w:rFonts w:ascii="Symbol" w:hAnsi="Symbol" w:hint="default"/>
+      </w:rPr>
+    </w:lvl>
+    <w:lvl w:ilvl="1" w:tplc="08090003" w:tentative="1">
+      <w:start w:val="1"/>
+      <w:numFmt w:val="bullet"/>
+      <w:lvlText w:val="o"/>
+      <w:lvlJc w:val="left"/>
+      <w:pPr>
+        <w:ind w:left="1440" w:hanging="360"/>
+      </w:pPr>
+      <w:rPr>
+        <w:rFonts w:ascii="Courier New" w:hAnsi="Courier New" w:cs="Courier New" w:hint="default"/>
+      </w:rPr>
+    </w:lvl>
+    <w:lvl w:ilvl="2" w:tplc="08090005" w:tentative="1">
+      <w:start w:val="1"/>
+      <w:numFmt w:val="bullet"/>
+      <w:lvlText w:val=""/>
+      <w:lvlJc w:val="left"/>
+      <w:pPr>
+        <w:ind w:left="2160" w:hanging="360"/>
+      </w:pPr>
+      <w:rPr>
+        <w:rFonts w:ascii="Wingdings" w:hAnsi="Wingdings" w:hint="default"/>
+      </w:rPr>
+    </w:lvl>
+    <w:lvl w:ilvl="3" w:tplc="08090001" w:tentative="1">
+      <w:start w:val="1"/>
+      <w:numFmt w:val="bullet"/>
+      <w:lvlText w:val=""/>
+      <w:lvlJc w:val="left"/>
+      <w:pPr>
+        <w:ind w:left="2880" w:hanging="360"/>
+      </w:pPr>
+      <w:rPr>
+        <w:rFonts w:ascii="Symbol" w:hAnsi="Symbol" w:hint="default"/>
+      </w:rPr>
+    </w:lvl>
+    <w:lvl w:ilvl="4" w:tplc="08090003" w:tentative="1">
+      <w:start w:val="1"/>
+      <w:numFmt w:val="bullet"/>
+      <w:lvlText w:val="o"/>
+      <w:lvlJc w:val="left"/>
+      <w:pPr>
+        <w:ind w:left="3600" w:hanging="360"/>
+      </w:pPr>
+      <w:rPr>
+        <w:rFonts w:ascii="Courier New" w:hAnsi="Courier New" w:cs="Courier New" w:hint="default"/>
+      </w:rPr>
+    </w:lvl>
+    <w:lvl w:ilvl="5" w:tplc="08090005" w:tentative="1">
+      <w:start w:val="1"/>
+      <w:numFmt w:val="bullet"/>
+      <w:lvlText w:val=""/>
+      <w:lvlJc w:val="left"/>
+      <w:pPr>
+        <w:ind w:left="4320" w:hanging="360"/>
+      </w:pPr>
+      <w:rPr>
+        <w:rFonts w:ascii="Wingdings" w:hAnsi="Wingdings" w:hint="default"/>
+      </w:rPr>
+    </w:lvl>
+    <w:lvl w:ilvl="6" w:tplc="08090001" w:tentative="1">
+      <w:start w:val="1"/>
+      <w:numFmt w:val="bullet"/>
+      <w:lvlText w:val=""/>
+      <w:lvlJc w:val="left"/>
+      <w:pPr>
+        <w:ind w:left="5040" w:hanging="360"/>
+      </w:pPr>
+      <w:rPr>
+        <w:rFonts w:ascii="Symbol" w:hAnsi="Symbol" w:hint="default"/>
+      </w:rPr>
+    </w:lvl>
+    <w:lvl w:ilvl="7" w:tplc="08090003" w:tentative="1">
+      <w:start w:val="1"/>
+      <w:numFmt w:val="bullet"/>
+      <w:lvlText w:val="o"/>
+      <w:lvlJc w:val="left"/>
+      <w:pPr>
+        <w:ind w:left="5760" w:hanging="360"/>
+      </w:pPr>
+      <w:rPr>
+        <w:rFonts w:ascii="Courier New" w:hAnsi="Courier New" w:cs="Courier New" w:hint="default"/>
+      </w:rPr>
+    </w:lvl>
+    <w:lvl w:ilvl="8" w:tplc="08090005" w:tentative="1">
+      <w:start w:val="1"/>
+      <w:numFmt w:val="bullet"/>
+      <w:lvlText w:val=""/>
+      <w:lvlJc w:val="left"/>
+      <w:pPr>
+        <w:ind w:left="6480" w:hanging="360"/>
+      </w:pPr>
+      <w:rPr>
+        <w:rFonts w:ascii="Wingdings" w:hAnsi="Wingdings" w:hint="default"/>
+      </w:rPr>
+    </w:lvl>
+  </w:abstractNum>
+  <w:abstractNum w:abstractNumId="3" w15:restartNumberingAfterBreak="0">
+    <w:nsid w:val="5D2471ED"/>
+    <w:multiLevelType w:val="hybridMultilevel"/>
+    <w:tmpl w:val="E3D4C2F6"/>
+    <w:lvl w:ilvl="0" w:tplc="0809000F">
+      <w:start w:val="1"/>
+      <w:numFmt w:val="decimal"/>
+      <w:lvlText w:val="%1."/>
+      <w:lvlJc w:val="left"/>
+      <w:pPr>
+        <w:ind w:left="720" w:hanging="360"/>
+      </w:pPr>
+      <w:rPr>
+        <w:rFonts w:hint="default"/>
+      </w:rPr>
+    </w:lvl>
+    <w:lvl w:ilvl="1" w:tplc="08090003" w:tentative="1">
+      <w:start w:val="1"/>
+      <w:numFmt w:val="bullet"/>
+      <w:lvlText w:val="o"/>
+      <w:lvlJc w:val="left"/>
+      <w:pPr>
+        <w:ind w:left="1440" w:hanging="360"/>
+      </w:pPr>
+      <w:rPr>
+        <w:rFonts w:ascii="Courier New" w:hAnsi="Courier New" w:cs="Courier New" w:hint="default"/>
+      </w:rPr>
+    </w:lvl>
+    <w:lvl w:ilvl="2" w:tplc="08090005" w:tentative="1">
+      <w:start w:val="1"/>
+      <w:numFmt w:val="bullet"/>
+      <w:lvlText w:val=""/>
+      <w:lvlJc w:val="left"/>
+      <w:pPr>
+        <w:ind w:left="2160" w:hanging="360"/>
+      </w:pPr>
+      <w:rPr>
+        <w:rFonts w:ascii="Wingdings" w:hAnsi="Wingdings" w:hint="default"/>
+      </w:rPr>
+    </w:lvl>
+    <w:lvl w:ilvl="3" w:tplc="08090001" w:tentative="1">
+      <w:start w:val="1"/>
+      <w:numFmt w:val="bullet"/>
+      <w:lvlText w:val=""/>
+      <w:lvlJc w:val="left"/>
+      <w:pPr>
+        <w:ind w:left="2880" w:hanging="360"/>
+      </w:pPr>
+      <w:rPr>
+        <w:rFonts w:ascii="Symbol" w:hAnsi="Symbol" w:hint="default"/>
+      </w:rPr>
+    </w:lvl>
+    <w:lvl w:ilvl="4" w:tplc="08090003" w:tentative="1">
+      <w:start w:val="1"/>
+      <w:numFmt w:val="bullet"/>
+      <w:lvlText w:val="o"/>
+      <w:lvlJc w:val="left"/>
+      <w:pPr>
+        <w:ind w:left="3600" w:hanging="360"/>
+      </w:pPr>
+      <w:rPr>
+        <w:rFonts w:ascii="Courier New" w:hAnsi="Courier New" w:cs="Courier New" w:hint="default"/>
+      </w:rPr>
+    </w:lvl>
+    <w:lvl w:ilvl="5" w:tplc="08090005" w:tentative="1">
+      <w:start w:val="1"/>
+      <w:numFmt w:val="bullet"/>
+      <w:lvlText w:val=""/>
+      <w:lvlJc w:val="left"/>
+      <w:pPr>
+        <w:ind w:left="4320" w:hanging="360"/>
+      </w:pPr>
+      <w:rPr>
+        <w:rFonts w:ascii="Wingdings" w:hAnsi="Wingdings" w:hint="default"/>
+      </w:rPr>
+    </w:lvl>
+    <w:lvl w:ilvl="6" w:tplc="08090001" w:tentative="1">
+      <w:start w:val="1"/>
+      <w:numFmt w:val="bullet"/>
+      <w:lvlText w:val=""/>
+      <w:lvlJc w:val="left"/>
+      <w:pPr>
+        <w:ind w:left="5040" w:hanging="360"/>
+      </w:pPr>
+      <w:rPr>
+        <w:rFonts w:ascii="Symbol" w:hAnsi="Symbol" w:hint="default"/>
+      </w:rPr>
+    </w:lvl>
+    <w:lvl w:ilvl="7" w:tplc="08090003" w:tentative="1">
+      <w:start w:val="1"/>
+      <w:numFmt w:val="bullet"/>
+      <w:lvlText w:val="o"/>
+      <w:lvlJc w:val="left"/>
+      <w:pPr>
+        <w:ind w:left="5760" w:hanging="360"/>
+      </w:pPr>
+      <w:rPr>
+        <w:rFonts w:ascii="Courier New" w:hAnsi="Courier New" w:cs="Courier New" w:hint="default"/>
+      </w:rPr>
+    </w:lvl>
+    <w:lvl w:ilvl="8" w:tplc="08090005" w:tentative="1">
+      <w:start w:val="1"/>
+      <w:numFmt w:val="bullet"/>
+      <w:lvlText w:val=""/>
+      <w:lvlJc w:val="left"/>
+      <w:pPr>
+        <w:ind w:left="6480" w:hanging="360"/>
+      </w:pPr>
+      <w:rPr>
+        <w:rFonts w:ascii="Wingdings" w:hAnsi="Wingdings" w:hint="default"/>
+      </w:rPr>
+    </w:lvl>
+  </w:abstractNum>
+  <w:abstractNum w:abstractNumId="4" w15:restartNumberingAfterBreak="0">
     <w:nsid w:val="5E7209AC"/>
     <w:multiLevelType w:val="hybridMultilevel"/>
     <w:tmpl w:val="85941638"/>
@@ -1422,7 +1864,7 @@
       </w:rPr>
     </w:lvl>
   </w:abstractNum>
-  <w:abstractNum w:abstractNumId="2" w15:restartNumberingAfterBreak="0">
+  <w:abstractNum w:abstractNumId="5" w15:restartNumberingAfterBreak="0">
     <w:nsid w:val="7E345F57"/>
     <w:multiLevelType w:val="hybridMultilevel"/>
     <w:tmpl w:val="3AE4BEAA"/>
@@ -1512,40 +1954,49 @@
     </w:lvl>
   </w:abstractNum>
   <w:num w:numId="1">
+    <w:abstractNumId w:val="4"/>
+  </w:num>
+  <w:num w:numId="2">
     <w:abstractNumId w:val="1"/>
   </w:num>
-  <w:num w:numId="2">
-    <w:abstractNumId w:val="0"/>
-  </w:num>
   <w:num w:numId="3">
-    <w:abstractNumId w:val="0"/>
+    <w:abstractNumId w:val="1"/>
   </w:num>
   <w:num w:numId="4">
-    <w:abstractNumId w:val="0"/>
+    <w:abstractNumId w:val="1"/>
   </w:num>
   <w:num w:numId="5">
-    <w:abstractNumId w:val="0"/>
+    <w:abstractNumId w:val="1"/>
   </w:num>
   <w:num w:numId="6">
-    <w:abstractNumId w:val="0"/>
+    <w:abstractNumId w:val="1"/>
   </w:num>
   <w:num w:numId="7">
-    <w:abstractNumId w:val="0"/>
+    <w:abstractNumId w:val="1"/>
   </w:num>
   <w:num w:numId="8">
-    <w:abstractNumId w:val="0"/>
+    <w:abstractNumId w:val="1"/>
   </w:num>
   <w:num w:numId="9">
-    <w:abstractNumId w:val="0"/>
+    <w:abstractNumId w:val="1"/>
   </w:num>
   <w:num w:numId="10">
-    <w:abstractNumId w:val="0"/>
+    <w:abstractNumId w:val="1"/>
   </w:num>
   <w:num w:numId="11">
-    <w:abstractNumId w:val="0"/>
+    <w:abstractNumId w:val="1"/>
   </w:num>
   <w:num w:numId="12">
+    <w:abstractNumId w:val="5"/>
+  </w:num>
+  <w:num w:numId="13">
     <w:abstractNumId w:val="2"/>
+  </w:num>
+  <w:num w:numId="14">
+    <w:abstractNumId w:val="3"/>
+  </w:num>
+  <w:num w:numId="15">
+    <w:abstractNumId w:val="0"/>
   </w:num>
 </w:numbering>
 </file>

</xml_diff>

<commit_message>
Renamed tutorial and finalised. Finalised handout and presentation.
</commit_message>
<xml_diff>
--- a/Handout_20190101.docx
+++ b/Handout_20190101.docx
@@ -162,6 +162,7 @@
                                         <w:dataBinding w:prefixMappings="xmlns:ns0='http://purl.org/dc/elements/1.1/' xmlns:ns1='http://schemas.openxmlformats.org/package/2006/metadata/core-properties' " w:xpath="/ns1:coreProperties[1]/ns0:title[1]" w:storeItemID="{6C3C8BC8-F283-45AE-878A-BAB7291924A1}"/>
                                         <w:text/>
                                       </w:sdtPr>
+                                      <w:sdtEndPr/>
                                       <w:sdtContent>
                                         <w:p>
                                           <w:pPr>
@@ -199,6 +200,7 @@
                                         <w:dataBinding w:prefixMappings="xmlns:ns0='http://purl.org/dc/elements/1.1/' xmlns:ns1='http://schemas.openxmlformats.org/package/2006/metadata/core-properties' " w:xpath="/ns1:coreProperties[1]/ns0:subject[1]" w:storeItemID="{6C3C8BC8-F283-45AE-878A-BAB7291924A1}"/>
                                         <w:text/>
                                       </w:sdtPr>
+                                      <w:sdtEndPr/>
                                       <w:sdtContent>
                                         <w:p>
                                           <w:pPr>
@@ -433,6 +435,7 @@
                                   <w:dataBinding w:prefixMappings="xmlns:ns0='http://purl.org/dc/elements/1.1/' xmlns:ns1='http://schemas.openxmlformats.org/package/2006/metadata/core-properties' " w:xpath="/ns1:coreProperties[1]/ns0:title[1]" w:storeItemID="{6C3C8BC8-F283-45AE-878A-BAB7291924A1}"/>
                                   <w:text/>
                                 </w:sdtPr>
+                                <w:sdtEndPr/>
                                 <w:sdtContent>
                                   <w:p>
                                     <w:pPr>
@@ -470,6 +473,7 @@
                                   <w:dataBinding w:prefixMappings="xmlns:ns0='http://purl.org/dc/elements/1.1/' xmlns:ns1='http://schemas.openxmlformats.org/package/2006/metadata/core-properties' " w:xpath="/ns1:coreProperties[1]/ns0:subject[1]" w:storeItemID="{6C3C8BC8-F283-45AE-878A-BAB7291924A1}"/>
                                   <w:text/>
                                 </w:sdtPr>
+                                <w:sdtEndPr/>
                                 <w:sdtContent>
                                   <w:p>
                                     <w:pPr>
@@ -669,7 +673,19 @@
     </w:p>
     <w:p>
       <w:r>
-        <w:t xml:space="preserve">14:00 – 17:00 </w:t>
+        <w:t>14:</w:t>
+      </w:r>
+      <w:r>
+        <w:t>3</w:t>
+      </w:r>
+      <w:r>
+        <w:t>0 – 17:</w:t>
+      </w:r>
+      <w:r>
+        <w:t>3</w:t>
+      </w:r>
+      <w:r>
+        <w:t xml:space="preserve">0 </w:t>
       </w:r>
       <w:r>
         <w:sym w:font="Wingdings" w:char="F0E0"/>
@@ -693,7 +709,18 @@
     </w:p>
     <w:p>
       <w:r>
-        <w:t xml:space="preserve">10:00 – 13:00 </w:t>
+        <w:t>09</w:t>
+      </w:r>
+      <w:r>
+        <w:t>:</w:t>
+      </w:r>
+      <w:r>
+        <w:t>3</w:t>
+      </w:r>
+      <w:bookmarkStart w:id="0" w:name="_GoBack"/>
+      <w:bookmarkEnd w:id="0"/>
+      <w:r>
+        <w:t xml:space="preserve">0 – 13:00 </w:t>
       </w:r>
       <w:r>
         <w:sym w:font="Wingdings" w:char="F0E0"/>
@@ -852,10 +879,7 @@
         <w:t xml:space="preserve">the </w:t>
       </w:r>
       <w:r>
-        <w:t>sensitivity</w:t>
-      </w:r>
-      <w:r>
-        <w:t xml:space="preserve"> </w:t>
+        <w:t xml:space="preserve">sensitivity </w:t>
       </w:r>
       <w:r>
         <w:t xml:space="preserve">of building performance to some input. </w:t>
@@ -870,26 +894,10 @@
         <w:t>, e.g., h</w:t>
       </w:r>
       <w:r>
-        <w:t xml:space="preserve">ow do you visualise error and probabilistic </w:t>
-      </w:r>
-      <w:proofErr w:type="spellStart"/>
-      <w:r>
-        <w:t>results?</w:t>
-      </w:r>
-      <w:r>
-        <w:t xml:space="preserve"> </w:t>
-      </w:r>
-      <w:proofErr w:type="gramStart"/>
-      <w:r>
-        <w:t>I</w:t>
-      </w:r>
-      <w:proofErr w:type="spellEnd"/>
-      <w:r>
-        <w:t>n</w:t>
-      </w:r>
-      <w:proofErr w:type="gramEnd"/>
-      <w:r>
-        <w:t xml:space="preserve"> each project, you </w:t>
+        <w:t xml:space="preserve">ow do you visualise error and probabilistic results? </w:t>
+      </w:r>
+      <w:r>
+        <w:t xml:space="preserve">In each project, you </w:t>
       </w:r>
       <w:r>
         <w:t>will:</w:t>
@@ -916,13 +924,7 @@
         </w:numPr>
       </w:pPr>
       <w:r>
-        <w:t xml:space="preserve">Design an experiment to </w:t>
-      </w:r>
-      <w:r>
-        <w:t>test the hypothesis</w:t>
-      </w:r>
-      <w:r>
-        <w:t>.</w:t>
+        <w:t>Design an experiment to test the hypothesis.</w:t>
       </w:r>
     </w:p>
     <w:p>
@@ -934,10 +936,19 @@
         </w:numPr>
       </w:pPr>
       <w:r>
-        <w:t xml:space="preserve">Find data to evaluate </w:t>
-      </w:r>
-      <w:r>
-        <w:t>the hypothesis / conduct the experiment.</w:t>
+        <w:t>C</w:t>
+      </w:r>
+      <w:r>
+        <w:t>onduct the experiment</w:t>
+      </w:r>
+      <w:r>
+        <w:t xml:space="preserve"> to evaluate the hypothesis</w:t>
+      </w:r>
+      <w:r>
+        <w:t>.</w:t>
+      </w:r>
+      <w:r>
+        <w:t xml:space="preserve"> Given the limited time we have, you will be limited to questions that can be answered with the data I have to hand.</w:t>
       </w:r>
     </w:p>
     <w:p>
@@ -955,25 +966,34 @@
     <w:p>
       <w:r>
         <w:lastRenderedPageBreak/>
-        <w:t xml:space="preserve">We will </w:t>
-      </w:r>
-      <w:r>
-        <w:t xml:space="preserve">use the regression models </w:t>
-      </w:r>
-      <w:r>
-        <w:t xml:space="preserve">demonstrated in the </w:t>
+        <w:t xml:space="preserve">I suggest you use </w:t>
+      </w:r>
+      <w:r>
+        <w:t xml:space="preserve">the regression models demonstrated in the </w:t>
       </w:r>
       <w:r>
         <w:t xml:space="preserve">notebook </w:t>
       </w:r>
       <w:r>
-        <w:t>to explore different aspects of uncertainty and sensitivity quantification. We can assume that the second-order polynomial is good</w:t>
+        <w:t xml:space="preserve">to explore different aspects of uncertainty and sensitivity quantification. </w:t>
+      </w:r>
+      <w:r>
+        <w:t>You</w:t>
+      </w:r>
+      <w:r>
+        <w:t xml:space="preserve"> can assume that the second-order polynomial is good</w:t>
       </w:r>
       <w:r>
         <w:t xml:space="preserve"> </w:t>
       </w:r>
       <w:r>
-        <w:t>enough for most of the questions we are seeking to answer below. I have additional datasets available, similar-enough in their structure but which use different buildings and modify different inputs. Separately, I also have time-series data available for other types of questions/exercises.</w:t>
+        <w:t xml:space="preserve">enough for most of the questions we are seeking to answer below. I have additional datasets available, </w:t>
+      </w:r>
+      <w:r>
+        <w:t xml:space="preserve">which are like the one I have used in the demonstration, </w:t>
+      </w:r>
+      <w:r>
+        <w:t>but which use different buildings and modify different inputs. Separately, I also have time-series data available for other types of questions/exercises.</w:t>
       </w:r>
     </w:p>
     <w:p>
@@ -1014,10 +1034,17 @@
         <w:t>How much error results from not knowing certain building inputs (pick any reasonable number of inputs you want to test)? How do you</w:t>
       </w:r>
       <w:r>
-        <w:t xml:space="preserve"> make a decision based on these </w:t>
-      </w:r>
-      <w:bookmarkStart w:id="0" w:name="_GoBack"/>
-      <w:bookmarkEnd w:id="0"/>
+        <w:t xml:space="preserve"> make decision</w:t>
+      </w:r>
+      <w:r>
+        <w:t>s</w:t>
+      </w:r>
+      <w:r>
+        <w:t xml:space="preserve"> based on these</w:t>
+      </w:r>
+      <w:r>
+        <w:t>?</w:t>
+      </w:r>
     </w:p>
     <w:p>
       <w:pPr>
@@ -1054,10 +1081,54 @@
       <w:r>
         <w:t>Building Performance Simulation (BPS) is a powerful tool to estimate the thermo-physical properties and characteristics of a building and its components. It provides useful information when data cannot be acquired from the actual building, such as for a new design or future weather. The usual goal of the design process is to obtain a high-performance design, based on some criteria determined by the designer, and building performance simulation can help quantify this performance. Performance depends on several factors, including both factors that are in the designer's control, such as the materials and layout, and those outside of the building and design process, such as weather and usage. While material and geometrical properties may be known with a high degree of confidence, especially when they are being specified by the designer and the construction process is well-controlled, accurate values of inputs such as weather and usage are either difficult or impossible to obtain. That is, we cannot access the true value of external or boundary conditions to our calculation, such as future weather conditions and usage.</w:t>
       </w:r>
-    </w:p>
-    <w:p>
-      <w:r>
-        <w:t xml:space="preserve">A common way to quantify this uncertainty is to sample ranges of plausible values of uncertain inputs. Simulating with different combinations of plausible input values gives a range of outputs, which is representative of the possible outputs to be expected. Thus, "... designers can obtain reliable performance estimates by testing their designs under many plausible operating conditions, e.g., the weather and usage the building might experience in the future. These estimates can then be used to choose a design that could deliver high performance for the rest of its life..." (Rastogi, Khan, and Andersen 2018, </w:t>
+      <w:r>
+        <w:t xml:space="preserve"> Uncertainty in inputs can be separated into two types:</w:t>
+      </w:r>
+    </w:p>
+    <w:p>
+      <w:pPr>
+        <w:pStyle w:val="ListParagraph"/>
+        <w:numPr>
+          <w:ilvl w:val="0"/>
+          <w:numId w:val="1"/>
+        </w:numPr>
+      </w:pPr>
+      <w:r>
+        <w:t>Epistemic - lack of knowledge</w:t>
+      </w:r>
+    </w:p>
+    <w:p>
+      <w:pPr>
+        <w:pStyle w:val="ListParagraph"/>
+        <w:numPr>
+          <w:ilvl w:val="0"/>
+          <w:numId w:val="1"/>
+        </w:numPr>
+      </w:pPr>
+      <w:r>
+        <w:t>Aleatory - inherent randomness</w:t>
+      </w:r>
+    </w:p>
+    <w:p>
+      <w:r>
+        <w:t>In general, epistemic uncertainty can be reduced with better knowledge but aleatory cannot. Sometimes natural phenomena that appear aleatory, as in, inherently random, may not be so; it could just be that our lack of knowledge about these phenomena makes them seem random. The climate is a good example of this.</w:t>
+      </w:r>
+    </w:p>
+    <w:p>
+      <w:r>
+        <w:rPr>
+          <w:b/>
+        </w:rPr>
+        <w:t>Exercise: Write down two examples of epistemic and aleatory uncertainty related to building simulation, performance, or design.</w:t>
+      </w:r>
+    </w:p>
+    <w:p>
+      <w:r>
+        <w:t xml:space="preserve">A common way to quantify this uncertainty is to sample ranges of plausible values of uncertain inputs. Simulating with different combinations of plausible input values gives a range of outputs, which is </w:t>
+      </w:r>
+      <w:r>
+        <w:lastRenderedPageBreak/>
+        <w:t xml:space="preserve">representative of the possible outputs to be expected. Thus, "... designers can obtain reliable performance estimates by testing their designs under many plausible operating conditions, e.g., the weather and usage the building might experience in the future. These estimates can then be used to choose a design that could deliver high performance for the rest of its life..." (Rastogi, Khan, and Andersen 2018, </w:t>
       </w:r>
       <w:r>
         <w:rPr>
@@ -1071,15 +1142,13 @@
     </w:p>
     <w:p>
       <w:r>
-        <w:t>"Unfortunately, multiple simulations are time-consuming... Standard averaging methods, such as the Monte Carlo method, typically require a large number of simulations to ensure the quality of the estimate (</w:t>
-      </w:r>
-      <w:proofErr w:type="gramStart"/>
-      <w:r>
-        <w:t>MacDonald  2002</w:t>
-      </w:r>
-      <w:proofErr w:type="gramEnd"/>
-      <w:r>
-        <w:t xml:space="preserve">; </w:t>
+        <w:t xml:space="preserve">"Unfortunately, multiple simulations are time-consuming... Standard averaging methods, such as the Monte Carlo method, typically require </w:t>
+      </w:r>
+      <w:r>
+        <w:t>many</w:t>
+      </w:r>
+      <w:r>
+        <w:t xml:space="preserve"> simulations to ensure the quality of the estimate (MacDonald 2002; </w:t>
       </w:r>
       <w:proofErr w:type="spellStart"/>
       <w:r>
@@ -1087,11 +1156,7 @@
       </w:r>
       <w:proofErr w:type="spellEnd"/>
       <w:r>
-        <w:t xml:space="preserve"> 2008}. In a typical building-design problem where a designer might test hundreds of designs, such methods might require hundreds of hours to run and quickly </w:t>
-      </w:r>
-      <w:r>
-        <w:lastRenderedPageBreak/>
-        <w:t xml:space="preserve">become infeasible. A preferred practice is to simply use a single 'average' or 'typical' estimate of future conditions, which is much faster. The danger of such a procedure is that it might miss a harmful operating condition where the building performs poorly or even breaks down. To ensure the robustness of designs it is, therefore, better to test them under a wide variety of plausible operating conditions." (Rastogi, Khan, and Andersen 2018, </w:t>
+        <w:t xml:space="preserve"> 2008}. In a typical building-design problem where a designer might test hundreds of designs, such methods might require hundreds of hours to run and quickly become infeasible. A preferred practice is to simply use a single 'average' or 'typical' estimate of future conditions, which is much faster. The danger of such a procedure is that it might miss a harmful operating condition where the building performs poorly or even breaks down. To ensure the robustness of designs it is, therefore, better to test them under a wide variety of plausible operating conditions." (Rastogi, Khan, and Andersen 2018, </w:t>
       </w:r>
       <w:r>
         <w:rPr>
@@ -1122,6 +1187,7 @@
         <w:rPr>
           <w:noProof/>
         </w:rPr>
+        <w:lastRenderedPageBreak/>
         <w:drawing>
           <wp:inline distT="0" distB="0" distL="0" distR="0" wp14:anchorId="2BDA7EEE" wp14:editId="52069AAB">
             <wp:extent cx="5731510" cy="5511800"/>
@@ -1172,14 +1238,36 @@
       <w:r>
         <w:t xml:space="preserve">Figure </w:t>
       </w:r>
-      <w:fldSimple w:instr=" SEQ Figure \* ARABIC ">
-        <w:r>
-          <w:rPr>
-            <w:noProof/>
-          </w:rPr>
-          <w:t>1</w:t>
-        </w:r>
-      </w:fldSimple>
+      <w:r>
+        <w:rPr>
+          <w:noProof/>
+        </w:rPr>
+        <w:fldChar w:fldCharType="begin"/>
+      </w:r>
+      <w:r>
+        <w:rPr>
+          <w:noProof/>
+        </w:rPr>
+        <w:instrText xml:space="preserve"> SEQ Figure \* ARABIC </w:instrText>
+      </w:r>
+      <w:r>
+        <w:rPr>
+          <w:noProof/>
+        </w:rPr>
+        <w:fldChar w:fldCharType="separate"/>
+      </w:r>
+      <w:r>
+        <w:rPr>
+          <w:noProof/>
+        </w:rPr>
+        <w:t>1</w:t>
+      </w:r>
+      <w:r>
+        <w:rPr>
+          <w:noProof/>
+        </w:rPr>
+        <w:fldChar w:fldCharType="end"/>
+      </w:r>
       <w:r>
         <w:t xml:space="preserve">: </w:t>
       </w:r>
@@ -1255,14 +1343,36 @@
       <w:r>
         <w:t xml:space="preserve">Figure </w:t>
       </w:r>
-      <w:fldSimple w:instr=" SEQ Figure \* ARABIC ">
-        <w:r>
-          <w:rPr>
-            <w:noProof/>
-          </w:rPr>
-          <w:t>2</w:t>
-        </w:r>
-      </w:fldSimple>
+      <w:r>
+        <w:rPr>
+          <w:noProof/>
+        </w:rPr>
+        <w:fldChar w:fldCharType="begin"/>
+      </w:r>
+      <w:r>
+        <w:rPr>
+          <w:noProof/>
+        </w:rPr>
+        <w:instrText xml:space="preserve"> SEQ Figure \* ARABIC </w:instrText>
+      </w:r>
+      <w:r>
+        <w:rPr>
+          <w:noProof/>
+        </w:rPr>
+        <w:fldChar w:fldCharType="separate"/>
+      </w:r>
+      <w:r>
+        <w:rPr>
+          <w:noProof/>
+        </w:rPr>
+        <w:t>2</w:t>
+      </w:r>
+      <w:r>
+        <w:rPr>
+          <w:noProof/>
+        </w:rPr>
+        <w:fldChar w:fldCharType="end"/>
+      </w:r>
       <w:r>
         <w:t xml:space="preserve">: </w:t>
       </w:r>
@@ -1280,56 +1390,6 @@
       </w:r>
     </w:p>
     <w:p/>
-    <w:p>
-      <w:pPr>
-        <w:pStyle w:val="Heading1"/>
-      </w:pPr>
-      <w:r>
-        <w:t>Types of uncertainty and exercises</w:t>
-      </w:r>
-    </w:p>
-    <w:p>
-      <w:r>
-        <w:t>The uncertainty in inputs can be separated into two types:</w:t>
-      </w:r>
-    </w:p>
-    <w:p>
-      <w:pPr>
-        <w:pStyle w:val="ListParagraph"/>
-        <w:numPr>
-          <w:ilvl w:val="0"/>
-          <w:numId w:val="1"/>
-        </w:numPr>
-      </w:pPr>
-      <w:r>
-        <w:t>Epistemic - lack of knowledge</w:t>
-      </w:r>
-    </w:p>
-    <w:p>
-      <w:pPr>
-        <w:pStyle w:val="ListParagraph"/>
-        <w:numPr>
-          <w:ilvl w:val="0"/>
-          <w:numId w:val="1"/>
-        </w:numPr>
-      </w:pPr>
-      <w:r>
-        <w:t>Aleatory - inherent randomness</w:t>
-      </w:r>
-    </w:p>
-    <w:p>
-      <w:r>
-        <w:t>In general, epistemic uncertainty can be reduced with better knowledge but aleatory cannot. Sometimes natural phenomena that appear aleatory, as in, inherently random, may not be so; it could just be that our lack of knowledge about these phenomena makes them seem random. The climate is a good example of this.</w:t>
-      </w:r>
-    </w:p>
-    <w:p>
-      <w:r>
-        <w:rPr>
-          <w:b/>
-        </w:rPr>
-        <w:t>Exercise: Write down two examples of epistemic and aleatory uncertainty related to building simulation, performance, or design.</w:t>
-      </w:r>
-    </w:p>
     <w:sectPr>
       <w:pgSz w:w="11906" w:h="16838"/>
       <w:pgMar w:top="1440" w:right="1440" w:bottom="1440" w:left="1440" w:header="708" w:footer="708" w:gutter="0"/>

</xml_diff>